<commit_message>
Made a temp Auto Insurance data csv
</commit_message>
<xml_diff>
--- a/Group1_ETL Project_Proposal.docx
+++ b/Group1_ETL Project_Proposal.docx
@@ -112,11 +112,19 @@
       <w:r>
         <w:t>W</w:t>
       </w:r>
+      <w:r>
+        <w:t xml:space="preserve">e intend to load said data into a Mongo </w:t>
+      </w:r>
+      <w:proofErr w:type="spellStart"/>
+      <w:r>
+        <w:t>db</w:t>
+      </w:r>
+      <w:proofErr w:type="spellEnd"/>
+      <w:r>
+        <w:t xml:space="preserve"> database.</w:t>
+      </w:r>
       <w:bookmarkStart w:id="0" w:name="_GoBack"/>
       <w:bookmarkEnd w:id="0"/>
-      <w:r>
-        <w:t>e intend to load said data into a Mongo db database.</w:t>
-      </w:r>
     </w:p>
     <w:sectPr>
       <w:pgSz w:w="12240" w:h="15840"/>

</xml_diff>

<commit_message>
Finished weather API request stuff, output a weather data csv and a merged data csv. Created a read me project proposal doc
</commit_message>
<xml_diff>
--- a/Group1_ETL Project_Proposal.docx
+++ b/Group1_ETL Project_Proposal.docx
@@ -27,7 +27,11 @@
         <w:t>Project: Pairing up insurance rates with weather data for each zip code</w:t>
       </w:r>
     </w:p>
-    <w:p/>
+    <w:p>
+      <w:r>
+        <w:t>The idea of this project is to create a flask app to serve up to a client a bevy of data (in this case Auto insurance rates and weather data) for any zip code or city the client requests. To execute this project, we break it down into several phases.</w:t>
+      </w:r>
+    </w:p>
     <w:p>
       <w:r>
         <w:rPr>
@@ -36,32 +40,102 @@
         <w:t>Extract:</w:t>
       </w:r>
       <w:r>
-        <w:t xml:space="preserve"> We intend to scrape insurance rates from various zip codes across the country, and then pull weather data for said zip codes.</w:t>
-      </w:r>
-    </w:p>
-    <w:p>
-      <w:r>
-        <w:t>Data sources</w:t>
-      </w:r>
-      <w:r>
-        <w:t>:</w:t>
-      </w:r>
-    </w:p>
-    <w:p>
-      <w:r>
-        <w:t>Auto Insurance data</w:t>
-      </w:r>
-      <w:r>
-        <w:t>:</w:t>
-      </w:r>
-    </w:p>
-    <w:p>
+        <w:t xml:space="preserve"> We </w:t>
+      </w:r>
+      <w:r>
+        <w:t xml:space="preserve">need to extract all the data we intend to serve up to the client. In this case, Auto insurance rates – we </w:t>
+      </w:r>
+      <w:r>
+        <w:t>intend to scrape insurance rates from various zip codes across the country</w:t>
+      </w:r>
+      <w:r>
+        <w:t xml:space="preserve"> from here </w:t>
+      </w:r>
       <w:hyperlink r:id="rId4" w:history="1">
+        <w:proofErr w:type="spellStart"/>
         <w:r>
           <w:rPr>
             <w:rStyle w:val="Hyperlink"/>
           </w:rPr>
-          <w:t>https://www.autoinsurance.org/quoting-auto-insurance-rates-by-zip-code/</w:t>
+          <w:t>here</w:t>
+        </w:r>
+        <w:proofErr w:type="spellEnd"/>
+      </w:hyperlink>
+      <w:r>
+        <w:t xml:space="preserve">. We will then </w:t>
+      </w:r>
+      <w:r>
+        <w:t>pull weather data for sa</w:t>
+      </w:r>
+      <w:r>
+        <w:t>me</w:t>
+      </w:r>
+      <w:r>
+        <w:t xml:space="preserve"> zip codes</w:t>
+      </w:r>
+      <w:r>
+        <w:t xml:space="preserve"> using </w:t>
+      </w:r>
+      <w:proofErr w:type="spellStart"/>
+      <w:r>
+        <w:t>api</w:t>
+      </w:r>
+      <w:proofErr w:type="spellEnd"/>
+      <w:r>
+        <w:t xml:space="preserve"> calls from here </w:t>
+      </w:r>
+      <w:hyperlink r:id="rId5" w:history="1">
+        <w:proofErr w:type="spellStart"/>
+        <w:r>
+          <w:rPr>
+            <w:rStyle w:val="Hyperlink"/>
+          </w:rPr>
+          <w:t>here</w:t>
+        </w:r>
+        <w:proofErr w:type="spellEnd"/>
+      </w:hyperlink>
+      <w:r>
+        <w:t>.</w:t>
+      </w:r>
+      <w:r>
+        <w:t xml:space="preserve"> </w:t>
+      </w:r>
+    </w:p>
+    <w:p>
+      <w:r>
+        <w:t>Data sources</w:t>
+      </w:r>
+      <w:r>
+        <w:t>:</w:t>
+      </w:r>
+    </w:p>
+    <w:p>
+      <w:r>
+        <w:t>Auto Insurance data</w:t>
+      </w:r>
+      <w:r>
+        <w:t>:</w:t>
+      </w:r>
+    </w:p>
+    <w:p>
+      <w:hyperlink r:id="rId6" w:history="1">
+        <w:r>
+          <w:rPr>
+            <w:rStyle w:val="Hyperlink"/>
+          </w:rPr>
+          <w:t>https://www.autoinsurance.org/quoting-auto-insurance-rates-by</w:t>
+        </w:r>
+        <w:r>
+          <w:rPr>
+            <w:rStyle w:val="Hyperlink"/>
+          </w:rPr>
+          <w:t>-</w:t>
+        </w:r>
+        <w:r>
+          <w:rPr>
+            <w:rStyle w:val="Hyperlink"/>
+          </w:rPr>
+          <w:t>zip-code/</w:t>
         </w:r>
       </w:hyperlink>
     </w:p>
@@ -74,7 +148,7 @@
       </w:r>
     </w:p>
     <w:p>
-      <w:hyperlink r:id="rId5" w:history="1">
+      <w:hyperlink r:id="rId7" w:history="1">
         <w:r>
           <w:rPr>
             <w:rStyle w:val="Hyperlink"/>
@@ -83,7 +157,6 @@
         </w:r>
       </w:hyperlink>
     </w:p>
-    <w:p/>
     <w:p>
       <w:r>
         <w:rPr>
@@ -95,7 +168,16 @@
         <w:t xml:space="preserve"> </w:t>
       </w:r>
       <w:r>
-        <w:t>We intend to merge both data source and create a flask app that allows the user to extract auto insurance data as well for as weather data for any state, city or zip code they chose.</w:t>
+        <w:t xml:space="preserve">We </w:t>
+      </w:r>
+      <w:r>
+        <w:t xml:space="preserve">will clean the data from each source and then merge the </w:t>
+      </w:r>
+      <w:r>
+        <w:t xml:space="preserve">data from each </w:t>
+      </w:r>
+      <w:r>
+        <w:t>source and create a flask app that allows the user to extract auto insurance data as well for as weather data for any state, city or zip code they chose.</w:t>
       </w:r>
     </w:p>
     <w:p/>
@@ -113,16 +195,46 @@
         <w:t>W</w:t>
       </w:r>
       <w:r>
-        <w:t xml:space="preserve">e intend to load said data into a Mongo </w:t>
+        <w:t xml:space="preserve">e intend to load said data into </w:t>
+      </w:r>
+      <w:r>
+        <w:t xml:space="preserve">a </w:t>
       </w:r>
       <w:proofErr w:type="spellStart"/>
       <w:r>
-        <w:t>db</w:t>
+        <w:t>postgres</w:t>
       </w:r>
       <w:proofErr w:type="spellEnd"/>
       <w:r>
-        <w:t xml:space="preserve"> database.</w:t>
-      </w:r>
+        <w:t xml:space="preserve"> database</w:t>
+      </w:r>
+      <w:r>
+        <w:t xml:space="preserve"> and then join the data tables to get the information </w:t>
+      </w:r>
+      <w:r>
+        <w:t xml:space="preserve">for our flask server. </w:t>
+      </w:r>
+    </w:p>
+    <w:p/>
+    <w:p>
+      <w:r>
+        <w:t>We will then create a flask app to call the data when a client’s requests information for a zip code or city.</w:t>
+      </w:r>
+    </w:p>
+    <w:p/>
+    <w:p/>
+    <w:p>
+      <w:r>
+        <w:br w:type="page"/>
+      </w:r>
+    </w:p>
+    <w:p>
+      <w:r>
+        <w:lastRenderedPageBreak/>
+        <w:t>PROJECT REPORT</w:t>
+      </w:r>
+    </w:p>
+    <w:p>
       <w:bookmarkStart w:id="0" w:name="_GoBack"/>
       <w:bookmarkEnd w:id="0"/>
     </w:p>
@@ -259,6 +371,7 @@
     <w:lsdException w:name="HTML Sample" w:semiHidden="1" w:unhideWhenUsed="1"/>
     <w:lsdException w:name="HTML Typewriter" w:semiHidden="1" w:unhideWhenUsed="1"/>
     <w:lsdException w:name="HTML Variable" w:semiHidden="1" w:unhideWhenUsed="1"/>
+    <w:lsdException w:name="Normal Table" w:semiHidden="1" w:unhideWhenUsed="1"/>
     <w:lsdException w:name="annotation subject" w:semiHidden="1" w:unhideWhenUsed="1"/>
     <w:lsdException w:name="No List" w:semiHidden="1" w:unhideWhenUsed="1"/>
     <w:lsdException w:name="Outline List 1" w:semiHidden="1" w:unhideWhenUsed="1"/>
@@ -305,8 +418,10 @@
     <w:lsdException w:name="Table Subtle 2" w:semiHidden="1" w:unhideWhenUsed="1"/>
     <w:lsdException w:name="Table Web 1" w:semiHidden="1" w:unhideWhenUsed="1"/>
     <w:lsdException w:name="Table Web 2" w:semiHidden="1" w:unhideWhenUsed="1"/>
+    <w:lsdException w:name="Table Web 3" w:semiHidden="1" w:unhideWhenUsed="1"/>
     <w:lsdException w:name="Balloon Text" w:semiHidden="1" w:unhideWhenUsed="1"/>
     <w:lsdException w:name="Table Grid" w:uiPriority="39"/>
+    <w:lsdException w:name="Table Theme" w:semiHidden="1" w:unhideWhenUsed="1"/>
     <w:lsdException w:name="Placeholder Text" w:semiHidden="1"/>
     <w:lsdException w:name="No Spacing" w:uiPriority="1" w:qFormat="1"/>
     <w:lsdException w:name="Light Shading" w:uiPriority="60"/>
@@ -535,6 +650,7 @@
   <w:style w:type="character" w:default="1" w:styleId="DefaultParagraphFont">
     <w:name w:val="Default Paragraph Font"/>
     <w:uiPriority w:val="1"/>
+    <w:semiHidden/>
     <w:unhideWhenUsed/>
   </w:style>
   <w:style w:type="table" w:default="1" w:styleId="TableNormal">

</xml_diff>